<commit_message>
user service + email
</commit_message>
<xml_diff>
--- a/SZAKDOLGOZAT.docx
+++ b/SZAKDOLGOZAT.docx
@@ -15300,115 +15300,97 @@
         <w:rPr>
           <w:rStyle w:val="Cmsor3Char"/>
         </w:rPr>
-        <w:t>2.4.4</w:t>
+        <w:t xml:space="preserve">2.4.4 </w:t>
       </w:r>
       <w:r>
         <w:rPr>
           <w:rStyle w:val="Cmsor3Char"/>
         </w:rPr>
-        <w:t xml:space="preserve"> </w:t>
+        <w:t>Image</w:t>
       </w:r>
       <w:r>
         <w:rPr>
           <w:rStyle w:val="Cmsor3Char"/>
         </w:rPr>
-        <w:t>Image</w:t>
-      </w:r>
+        <w:t xml:space="preserve"> kontroller</w:t>
+      </w:r>
+    </w:p>
+    <w:p>
+      <w:pPr>
+        <w:spacing w:line="360" w:lineRule="auto"/>
+        <w:rPr>
+          <w:rFonts w:ascii="Times New Roman" w:hAnsi="Times New Roman" w:cs="Times New Roman"/>
+          <w:sz w:val="24"/>
+          <w:szCs w:val="24"/>
+        </w:rPr>
+      </w:pPr>
+      <w:r>
+        <w:rPr>
+          <w:rFonts w:ascii="Times New Roman" w:hAnsi="Times New Roman" w:cs="Times New Roman"/>
+          <w:sz w:val="24"/>
+          <w:szCs w:val="24"/>
+        </w:rPr>
+        <w:t>Az előző pontban kifejtett okok miatt itt nem szerepel a felötlés, csupán az elérés. Továbbá a képek törlése is hasonlóan oda korlátozódik, ahol azokat felötljük azonos analógia végett.</w:t>
+      </w:r>
+    </w:p>
+    <w:p>
+      <w:pPr>
+        <w:spacing w:line="360" w:lineRule="auto"/>
+        <w:rPr>
+          <w:rFonts w:ascii="Times New Roman" w:hAnsi="Times New Roman" w:cs="Times New Roman"/>
+          <w:sz w:val="24"/>
+          <w:szCs w:val="24"/>
+        </w:rPr>
+      </w:pPr>
+      <w:r>
+        <w:rPr>
+          <w:rFonts w:ascii="Times New Roman" w:hAnsi="Times New Roman" w:cs="Times New Roman"/>
+          <w:sz w:val="24"/>
+          <w:szCs w:val="24"/>
+        </w:rPr>
+        <w:t>A képek lekérése csupán egy kép id-re van szükség. Lett készítve egy függvény, ami profil képet ad vissza, nem pedig képet, így megkérdőjelezhetné, hogy akkor miért is nem, a profil kontrollereken lettek elhelyezve, ám ha jobban megnézzük, akkor látjuk, hogy bár az elérése valóban ki bővül a „profile”-al, ám ugyanazt a funkcionálisát valósítja meg, mint a sima kép elérés.</w:t>
+      </w:r>
+      <w:r>
+        <w:rPr>
+          <w:rFonts w:ascii="Times New Roman" w:hAnsi="Times New Roman" w:cs="Times New Roman"/>
+          <w:sz w:val="24"/>
+          <w:szCs w:val="24"/>
+        </w:rPr>
+        <w:t xml:space="preserve"> Amennyiben nincsen profil kép feltöltve, akkor egy alapértelmezett kép kerül átadásra.</w:t>
+      </w:r>
+    </w:p>
+    <w:p>
+      <w:pPr>
+        <w:spacing w:line="360" w:lineRule="auto"/>
+        <w:rPr>
+          <w:rFonts w:ascii="Times New Roman" w:hAnsi="Times New Roman" w:cs="Times New Roman"/>
+          <w:sz w:val="24"/>
+          <w:szCs w:val="24"/>
+        </w:rPr>
+      </w:pPr>
+      <w:r>
+        <w:rPr>
+          <w:rFonts w:ascii="Times New Roman" w:hAnsi="Times New Roman" w:cs="Times New Roman"/>
+          <w:sz w:val="24"/>
+          <w:szCs w:val="24"/>
+        </w:rPr>
+        <w:t>A függvények bájt tömbként adják vissza a képeket, ám kliens oldalon, jpeg-ként kezelhetőek, minthogy ezt a média típust adtam át.</w:t>
+      </w:r>
+    </w:p>
+    <w:p>
+      <w:pPr>
+        <w:spacing w:line="360" w:lineRule="auto"/>
+        <w:rPr>
+          <w:rFonts w:ascii="Times New Roman" w:hAnsi="Times New Roman" w:cs="Times New Roman"/>
+          <w:sz w:val="24"/>
+          <w:szCs w:val="24"/>
+        </w:rPr>
+      </w:pPr>
       <w:r>
         <w:rPr>
           <w:rStyle w:val="Cmsor3Char"/>
         </w:rPr>
-        <w:t xml:space="preserve"> kontroller</w:t>
-      </w:r>
-    </w:p>
-    <w:p>
-      <w:pPr>
-        <w:spacing w:line="360" w:lineRule="auto"/>
-        <w:rPr>
-          <w:rFonts w:ascii="Times New Roman" w:hAnsi="Times New Roman" w:cs="Times New Roman"/>
-          <w:sz w:val="24"/>
-          <w:szCs w:val="24"/>
-        </w:rPr>
-      </w:pPr>
-      <w:r>
-        <w:rPr>
-          <w:rFonts w:ascii="Times New Roman" w:hAnsi="Times New Roman" w:cs="Times New Roman"/>
-          <w:sz w:val="24"/>
-          <w:szCs w:val="24"/>
-        </w:rPr>
-        <w:t>Az előző pontban kifejtett okok miatt itt nem szerepel a felötlés, csupán az elérés. Továbbá a képek törlése is hasonlóan oda korlátozódik, ahol azokat felötljük azonos analógia végett.</w:t>
-      </w:r>
-    </w:p>
-    <w:p>
-      <w:pPr>
-        <w:spacing w:line="360" w:lineRule="auto"/>
-        <w:rPr>
-          <w:rFonts w:ascii="Times New Roman" w:hAnsi="Times New Roman" w:cs="Times New Roman"/>
-          <w:sz w:val="24"/>
-          <w:szCs w:val="24"/>
-        </w:rPr>
-      </w:pPr>
-      <w:r>
-        <w:rPr>
-          <w:rFonts w:ascii="Times New Roman" w:hAnsi="Times New Roman" w:cs="Times New Roman"/>
-          <w:sz w:val="24"/>
-          <w:szCs w:val="24"/>
-        </w:rPr>
-        <w:t>A képek lekérése csupán egy kép id-re van szükség. Lett készítve egy függvény, ami profil képet ad vissza, nem pedig képet, így megkérdőjelezhetné, hogy akkor miért is nem, a profil kontrollereken lettek elhelyezve, ám ha jobban megnézzük, akkor látjuk, hogy bár az elérése valóban ki bővül a „profile”-al, ám ugyanazt a funkcionálisát valósítja meg, mint a sima kép elérés.</w:t>
-      </w:r>
-      <w:r>
-        <w:rPr>
-          <w:rFonts w:ascii="Times New Roman" w:hAnsi="Times New Roman" w:cs="Times New Roman"/>
-          <w:sz w:val="24"/>
-          <w:szCs w:val="24"/>
-        </w:rPr>
-        <w:t xml:space="preserve"> Amennyiben nincsen profil kép feltöltve, akkor egy alapértelmezett kép kerül átadásra.</w:t>
-      </w:r>
-    </w:p>
-    <w:p>
-      <w:pPr>
-        <w:spacing w:line="360" w:lineRule="auto"/>
-        <w:rPr>
-          <w:rFonts w:ascii="Times New Roman" w:hAnsi="Times New Roman" w:cs="Times New Roman"/>
-          <w:sz w:val="24"/>
-          <w:szCs w:val="24"/>
-        </w:rPr>
-      </w:pPr>
-      <w:r>
-        <w:rPr>
-          <w:rFonts w:ascii="Times New Roman" w:hAnsi="Times New Roman" w:cs="Times New Roman"/>
-          <w:sz w:val="24"/>
-          <w:szCs w:val="24"/>
-        </w:rPr>
-        <w:t>A függvények bájt tömbként adják vissza a képeket, ám kliens oldalon, jpeg-ként kezelhetőek, minthogy ezt a média típust adtam át.</w:t>
-      </w:r>
-    </w:p>
-    <w:p>
-      <w:pPr>
-        <w:spacing w:line="360" w:lineRule="auto"/>
-        <w:rPr>
-          <w:rFonts w:ascii="Times New Roman" w:hAnsi="Times New Roman" w:cs="Times New Roman"/>
-          <w:sz w:val="24"/>
-          <w:szCs w:val="24"/>
-        </w:rPr>
-      </w:pPr>
-      <w:r>
-        <w:rPr>
-          <w:rStyle w:val="Cmsor3Char"/>
-        </w:rPr>
-        <w:t xml:space="preserve">2.4.4 </w:t>
-      </w:r>
-      <w:r>
-        <w:rPr>
-          <w:rStyle w:val="Cmsor3Char"/>
-        </w:rPr>
-        <w:t>Product</w:t>
-      </w:r>
-      <w:r>
-        <w:rPr>
-          <w:rStyle w:val="Cmsor3Char"/>
-        </w:rPr>
-        <w:t xml:space="preserve"> kontroller</w:t>
+        <w:t>2.4.4 Product kontroller</w:t>
       </w:r>
     </w:p>
     <w:p>
@@ -15965,25 +15947,7 @@
         <w:rPr>
           <w:rStyle w:val="Cmsor3Char"/>
         </w:rPr>
-        <w:t>2.4.5</w:t>
-      </w:r>
-      <w:r>
-        <w:rPr>
-          <w:rStyle w:val="Cmsor3Char"/>
-        </w:rPr>
-        <w:t xml:space="preserve"> </w:t>
-      </w:r>
-      <w:r>
-        <w:rPr>
-          <w:rStyle w:val="Cmsor3Char"/>
-        </w:rPr>
-        <w:t>Comment</w:t>
-      </w:r>
-      <w:r>
-        <w:rPr>
-          <w:rStyle w:val="Cmsor3Char"/>
-        </w:rPr>
-        <w:t xml:space="preserve"> kontroller</w:t>
+        <w:t>2.4.5 Comment kontroller</w:t>
       </w:r>
     </w:p>
     <w:p>
@@ -16012,8 +15976,1412 @@
         <w:br/>
         <w:t>Törlés itt is szerepel akárcsak a termék kontrolleren.</w:t>
       </w:r>
+    </w:p>
+    <w:p>
+      <w:pPr>
+        <w:spacing w:line="360" w:lineRule="auto"/>
+        <w:rPr>
+          <w:rFonts w:ascii="Times New Roman" w:hAnsi="Times New Roman" w:cs="Times New Roman"/>
+          <w:sz w:val="24"/>
+          <w:szCs w:val="24"/>
+        </w:rPr>
+      </w:pPr>
+      <w:r>
+        <w:rPr>
+          <w:rStyle w:val="Cmsor3Char"/>
+        </w:rPr>
+        <w:lastRenderedPageBreak/>
+        <w:t>2.4.6 ProductFilter kontroller</w:t>
+      </w:r>
+    </w:p>
+    <w:p>
+      <w:pPr>
+        <w:spacing w:line="360" w:lineRule="auto"/>
+        <w:rPr>
+          <w:rFonts w:ascii="Times New Roman" w:hAnsi="Times New Roman" w:cs="Times New Roman"/>
+          <w:sz w:val="24"/>
+          <w:szCs w:val="24"/>
+        </w:rPr>
+      </w:pPr>
+      <w:r>
+        <w:rPr>
+          <w:rFonts w:ascii="Times New Roman" w:hAnsi="Times New Roman" w:cs="Times New Roman"/>
+          <w:sz w:val="24"/>
+          <w:szCs w:val="24"/>
+        </w:rPr>
+        <w:t xml:space="preserve">A feltöltött termékekre valósíthatunk meg vele szűrést. A szűrés működésébe még </w:t>
+      </w:r>
+      <w:r>
+        <w:rPr>
+          <w:rFonts w:ascii="Times New Roman" w:hAnsi="Times New Roman" w:cs="Times New Roman"/>
+          <w:sz w:val="24"/>
+          <w:szCs w:val="24"/>
+        </w:rPr>
+        <w:t>melyebben</w:t>
+      </w:r>
+      <w:r>
+        <w:rPr>
+          <w:rFonts w:ascii="Times New Roman" w:hAnsi="Times New Roman" w:cs="Times New Roman"/>
+          <w:sz w:val="24"/>
+          <w:szCs w:val="24"/>
+        </w:rPr>
+        <w:t xml:space="preserve"> bele fogok menni a következő </w:t>
+      </w:r>
+      <w:r>
+        <w:rPr>
+          <w:rFonts w:ascii="Times New Roman" w:hAnsi="Times New Roman" w:cs="Times New Roman"/>
+          <w:sz w:val="24"/>
+          <w:szCs w:val="24"/>
+        </w:rPr>
+        <w:t>nagy pontban.</w:t>
+      </w:r>
+      <w:r>
+        <w:rPr>
+          <w:rFonts w:ascii="Times New Roman" w:hAnsi="Times New Roman" w:cs="Times New Roman"/>
+          <w:sz w:val="24"/>
+          <w:szCs w:val="24"/>
+        </w:rPr>
+        <w:br/>
+        <w:t>Ezen kontroller a csontváznak összesen három függvényét valósítja meg. Minden esetben egy ProductFilter DTO-t adok át, és a szerint tudom megkapni</w:t>
+      </w:r>
+      <w:r>
+        <w:rPr>
+          <w:rFonts w:ascii="Times New Roman" w:hAnsi="Times New Roman" w:cs="Times New Roman"/>
+          <w:sz w:val="24"/>
+          <w:szCs w:val="24"/>
+        </w:rPr>
+        <w:t>, a létező összes ilyen termék</w:t>
+      </w:r>
+      <w:r>
+        <w:rPr>
+          <w:rFonts w:ascii="Times New Roman" w:hAnsi="Times New Roman" w:cs="Times New Roman"/>
+          <w:sz w:val="24"/>
+          <w:szCs w:val="24"/>
+        </w:rPr>
+        <w:t xml:space="preserve"> </w:t>
+      </w:r>
+      <w:r>
+        <w:rPr>
+          <w:rFonts w:ascii="Times New Roman" w:hAnsi="Times New Roman" w:cs="Times New Roman"/>
+          <w:sz w:val="24"/>
+          <w:szCs w:val="24"/>
+        </w:rPr>
+        <w:t>darab</w:t>
+      </w:r>
+      <w:r>
+        <w:rPr>
+          <w:rFonts w:ascii="Times New Roman" w:hAnsi="Times New Roman" w:cs="Times New Roman"/>
+          <w:sz w:val="24"/>
+          <w:szCs w:val="24"/>
+        </w:rPr>
+        <w:t>számát, összes a termékeket, illetve az összes ilyen terméket lapozva.</w:t>
+      </w:r>
+    </w:p>
+    <w:p>
+      <w:pPr>
+        <w:spacing w:line="360" w:lineRule="auto"/>
+        <w:rPr>
+          <w:rFonts w:ascii="Times New Roman" w:hAnsi="Times New Roman" w:cs="Times New Roman"/>
+          <w:sz w:val="24"/>
+          <w:szCs w:val="24"/>
+        </w:rPr>
+      </w:pPr>
+      <w:r>
+        <w:rPr>
+          <w:rStyle w:val="Cmsor3Char"/>
+        </w:rPr>
+        <w:t>2.4.7 Attribute, AttributeCore kontroller</w:t>
+      </w:r>
+    </w:p>
+    <w:p>
+      <w:pPr>
+        <w:spacing w:line="360" w:lineRule="auto"/>
+        <w:rPr>
+          <w:rFonts w:ascii="Times New Roman" w:hAnsi="Times New Roman" w:cs="Times New Roman"/>
+          <w:sz w:val="24"/>
+          <w:szCs w:val="24"/>
+        </w:rPr>
+      </w:pPr>
+      <w:r>
+        <w:rPr>
+          <w:rFonts w:ascii="Times New Roman" w:hAnsi="Times New Roman" w:cs="Times New Roman"/>
+          <w:sz w:val="24"/>
+          <w:szCs w:val="24"/>
+        </w:rPr>
+        <w:t>Az attribútumok kezeléseseit teszik lehetővé. Csak a csontvázban bemutatottokat valósítják meg.</w:t>
+      </w:r>
+    </w:p>
+    <w:p>
+      <w:pPr>
+        <w:rPr>
+          <w:rFonts w:ascii="Times New Roman" w:hAnsi="Times New Roman" w:cs="Times New Roman"/>
+          <w:sz w:val="28"/>
+          <w:szCs w:val="28"/>
+        </w:rPr>
+      </w:pPr>
+      <w:r>
+        <w:rPr>
+          <w:rFonts w:ascii="Times New Roman" w:hAnsi="Times New Roman" w:cs="Times New Roman"/>
+          <w:sz w:val="28"/>
+          <w:szCs w:val="28"/>
+        </w:rPr>
+        <w:br w:type="page"/>
+      </w:r>
+    </w:p>
+    <w:p>
+      <w:pPr>
+        <w:spacing w:line="360" w:lineRule="auto"/>
+        <w:rPr>
+          <w:rStyle w:val="Cmsor2Char"/>
+        </w:rPr>
+      </w:pPr>
+      <w:r>
+        <w:rPr>
+          <w:rStyle w:val="Cmsor2Char"/>
+        </w:rPr>
+        <w:lastRenderedPageBreak/>
+        <w:t>2.5</w:t>
+      </w:r>
+      <w:r>
+        <w:rPr>
+          <w:rStyle w:val="Cmsor2Char"/>
+        </w:rPr>
+        <w:t xml:space="preserve"> </w:t>
+      </w:r>
+      <w:r>
+        <w:rPr>
+          <w:rStyle w:val="Cmsor2Char"/>
+        </w:rPr>
+        <w:t>Szolgáltatások</w:t>
+      </w:r>
+    </w:p>
+    <w:p>
+      <w:pPr>
+        <w:spacing w:line="360" w:lineRule="auto"/>
+        <w:rPr>
+          <w:rFonts w:ascii="Times New Roman" w:hAnsi="Times New Roman" w:cs="Times New Roman"/>
+          <w:sz w:val="24"/>
+          <w:szCs w:val="24"/>
+        </w:rPr>
+      </w:pPr>
+      <w:r>
+        <w:rPr>
+          <w:rFonts w:ascii="Times New Roman" w:hAnsi="Times New Roman" w:cs="Times New Roman"/>
+          <w:sz w:val="24"/>
+          <w:szCs w:val="24"/>
+        </w:rPr>
+        <w:t xml:space="preserve">A szolgálatásokban megfogalmazott logika bemutatásaira szeretnék most </w:t>
+      </w:r>
+      <w:r>
+        <w:rPr>
+          <w:rFonts w:ascii="Times New Roman" w:hAnsi="Times New Roman" w:cs="Times New Roman"/>
+          <w:sz w:val="24"/>
+          <w:szCs w:val="24"/>
+        </w:rPr>
+        <w:t xml:space="preserve">bővebben </w:t>
+      </w:r>
+      <w:r>
+        <w:rPr>
+          <w:rFonts w:ascii="Times New Roman" w:hAnsi="Times New Roman" w:cs="Times New Roman"/>
+          <w:sz w:val="24"/>
+          <w:szCs w:val="24"/>
+        </w:rPr>
+        <w:t>kitérni.</w:t>
+      </w:r>
+    </w:p>
+    <w:p>
+      <w:pPr>
+        <w:spacing w:line="360" w:lineRule="auto"/>
+        <w:rPr>
+          <w:rFonts w:ascii="Times New Roman" w:hAnsi="Times New Roman" w:cs="Times New Roman"/>
+          <w:sz w:val="24"/>
+          <w:szCs w:val="24"/>
+        </w:rPr>
+      </w:pPr>
+      <w:r>
+        <w:rPr>
+          <w:rStyle w:val="Cmsor3Char"/>
+        </w:rPr>
+        <w:t>2.5.1 Bázis szolgáltatás</w:t>
+      </w:r>
+    </w:p>
+    <w:p>
+      <w:pPr>
+        <w:spacing w:line="360" w:lineRule="auto"/>
+        <w:rPr>
+          <w:rFonts w:ascii="Times New Roman" w:hAnsi="Times New Roman" w:cs="Times New Roman"/>
+          <w:sz w:val="24"/>
+          <w:szCs w:val="24"/>
+        </w:rPr>
+      </w:pPr>
+      <w:r>
+        <w:rPr>
+          <w:rFonts w:ascii="Times New Roman" w:hAnsi="Times New Roman" w:cs="Times New Roman"/>
+          <w:sz w:val="24"/>
+          <w:szCs w:val="24"/>
+        </w:rPr>
+        <w:t xml:space="preserve">Akárcsak az </w:t>
+      </w:r>
+      <w:r>
+        <w:rPr>
+          <w:rFonts w:ascii="Times New Roman" w:hAnsi="Times New Roman" w:cs="Times New Roman"/>
+          <w:sz w:val="24"/>
+          <w:szCs w:val="24"/>
+        </w:rPr>
+        <w:t>entitásoknál</w:t>
+      </w:r>
+      <w:r>
+        <w:rPr>
+          <w:rFonts w:ascii="Times New Roman" w:hAnsi="Times New Roman" w:cs="Times New Roman"/>
+          <w:sz w:val="24"/>
+          <w:szCs w:val="24"/>
+        </w:rPr>
+        <w:t xml:space="preserve"> a bázis entitás, itt is gondoltam, hogy szükséges volna egy </w:t>
+      </w:r>
+      <w:r>
+        <w:rPr>
+          <w:rFonts w:ascii="Times New Roman" w:hAnsi="Times New Roman" w:cs="Times New Roman"/>
+          <w:sz w:val="24"/>
+          <w:szCs w:val="24"/>
+        </w:rPr>
+        <w:t>absztrakció,</w:t>
+      </w:r>
+      <w:r>
+        <w:rPr>
+          <w:rFonts w:ascii="Times New Roman" w:hAnsi="Times New Roman" w:cs="Times New Roman"/>
+          <w:sz w:val="24"/>
+          <w:szCs w:val="24"/>
+        </w:rPr>
+        <w:t xml:space="preserve"> ami segítségével az azonos metódusokat és függvényeket megvalósíthatom egységesen.</w:t>
+      </w:r>
+    </w:p>
+    <w:p>
+      <w:pPr>
+        <w:spacing w:line="360" w:lineRule="auto"/>
+        <w:rPr>
+          <w:rFonts w:ascii="Times New Roman" w:hAnsi="Times New Roman" w:cs="Times New Roman"/>
+          <w:sz w:val="24"/>
+          <w:szCs w:val="24"/>
+        </w:rPr>
+      </w:pPr>
+      <w:r>
+        <w:rPr>
+          <w:rFonts w:ascii="Times New Roman" w:hAnsi="Times New Roman" w:cs="Times New Roman"/>
+          <w:sz w:val="24"/>
+          <w:szCs w:val="24"/>
+        </w:rPr>
+        <w:t xml:space="preserve">Ám azt is észrevettem, hogy </w:t>
+      </w:r>
+      <w:r>
+        <w:rPr>
+          <w:rFonts w:ascii="Times New Roman" w:hAnsi="Times New Roman" w:cs="Times New Roman"/>
+          <w:sz w:val="24"/>
+          <w:szCs w:val="24"/>
+        </w:rPr>
+        <w:t>vannak,</w:t>
+      </w:r>
+      <w:r>
+        <w:rPr>
+          <w:rFonts w:ascii="Times New Roman" w:hAnsi="Times New Roman" w:cs="Times New Roman"/>
+          <w:sz w:val="24"/>
+          <w:szCs w:val="24"/>
+        </w:rPr>
+        <w:t xml:space="preserve"> olyan szolgáltatásaim melyek nem használják ki teljes mértékben az ott </w:t>
+      </w:r>
+      <w:r>
+        <w:rPr>
+          <w:rFonts w:ascii="Times New Roman" w:hAnsi="Times New Roman" w:cs="Times New Roman"/>
+          <w:sz w:val="24"/>
+          <w:szCs w:val="24"/>
+        </w:rPr>
+        <w:t>felsoroltokat</w:t>
+      </w:r>
+      <w:r>
+        <w:rPr>
+          <w:rFonts w:ascii="Times New Roman" w:hAnsi="Times New Roman" w:cs="Times New Roman"/>
+          <w:sz w:val="24"/>
+          <w:szCs w:val="24"/>
+        </w:rPr>
+        <w:t xml:space="preserve">, ezért csak feleslegesen ott foglalják a helyet, </w:t>
+      </w:r>
+      <w:r>
+        <w:rPr>
+          <w:rFonts w:ascii="Times New Roman" w:hAnsi="Times New Roman" w:cs="Times New Roman"/>
+          <w:sz w:val="24"/>
+          <w:szCs w:val="24"/>
+        </w:rPr>
+        <w:t>így</w:t>
+      </w:r>
+      <w:r>
+        <w:rPr>
+          <w:rFonts w:ascii="Times New Roman" w:hAnsi="Times New Roman" w:cs="Times New Roman"/>
+          <w:sz w:val="24"/>
+          <w:szCs w:val="24"/>
+        </w:rPr>
+        <w:t xml:space="preserve"> a bázis interfészt </w:t>
+      </w:r>
+      <w:r>
+        <w:rPr>
+          <w:rFonts w:ascii="Times New Roman" w:hAnsi="Times New Roman" w:cs="Times New Roman"/>
+          <w:sz w:val="24"/>
+          <w:szCs w:val="24"/>
+        </w:rPr>
+        <w:t>implementáltam</w:t>
+      </w:r>
+      <w:r>
+        <w:rPr>
+          <w:rFonts w:ascii="Times New Roman" w:hAnsi="Times New Roman" w:cs="Times New Roman"/>
+          <w:sz w:val="24"/>
+          <w:szCs w:val="24"/>
+        </w:rPr>
+        <w:t xml:space="preserve"> egy absztrakt osztályból, így maguk a szolgáltatás implementációm ebből az absztrakt osztályból fognak örökölni, míg a bázis </w:t>
+      </w:r>
+      <w:r>
+        <w:rPr>
+          <w:rFonts w:ascii="Times New Roman" w:hAnsi="Times New Roman" w:cs="Times New Roman"/>
+          <w:sz w:val="24"/>
+          <w:szCs w:val="24"/>
+        </w:rPr>
+        <w:t>interfészt</w:t>
+      </w:r>
+      <w:r>
+        <w:rPr>
+          <w:rFonts w:ascii="Times New Roman" w:hAnsi="Times New Roman" w:cs="Times New Roman"/>
+          <w:sz w:val="24"/>
+          <w:szCs w:val="24"/>
+        </w:rPr>
+        <w:t xml:space="preserve"> is megvalósítják.</w:t>
+      </w:r>
+      <w:r>
+        <w:rPr>
+          <w:rFonts w:ascii="Times New Roman" w:hAnsi="Times New Roman" w:cs="Times New Roman"/>
+          <w:sz w:val="24"/>
+          <w:szCs w:val="24"/>
+        </w:rPr>
+        <w:br/>
+        <w:t xml:space="preserve">Így már tényleg csak a szolgáltatásban valóban szükséges metódusok/függvények kerülnek </w:t>
+      </w:r>
+      <w:r>
+        <w:rPr>
+          <w:rFonts w:ascii="Times New Roman" w:hAnsi="Times New Roman" w:cs="Times New Roman"/>
+          <w:sz w:val="24"/>
+          <w:szCs w:val="24"/>
+        </w:rPr>
+        <w:t>tényleges</w:t>
+      </w:r>
+      <w:r>
+        <w:rPr>
+          <w:rFonts w:ascii="Times New Roman" w:hAnsi="Times New Roman" w:cs="Times New Roman"/>
+          <w:sz w:val="24"/>
+          <w:szCs w:val="24"/>
+        </w:rPr>
+        <w:t xml:space="preserve"> implementálásra.</w:t>
+      </w:r>
+    </w:p>
+    <w:p>
+      <w:pPr>
+        <w:spacing w:line="360" w:lineRule="auto"/>
+        <w:rPr>
+          <w:rFonts w:ascii="Times New Roman" w:hAnsi="Times New Roman" w:cs="Times New Roman"/>
+          <w:sz w:val="24"/>
+          <w:szCs w:val="24"/>
+        </w:rPr>
+      </w:pPr>
+      <w:r>
+        <w:rPr>
+          <w:rStyle w:val="Cmsor3Char"/>
+        </w:rPr>
+        <w:t>2.5.2 User szolgáltatás</w:t>
+      </w:r>
+    </w:p>
+    <w:p>
+      <w:pPr>
+        <w:spacing w:line="360" w:lineRule="auto"/>
+        <w:rPr>
+          <w:rFonts w:ascii="Times New Roman" w:hAnsi="Times New Roman" w:cs="Times New Roman"/>
+          <w:sz w:val="24"/>
+          <w:szCs w:val="24"/>
+        </w:rPr>
+      </w:pPr>
+      <w:r>
+        <w:rPr>
+          <w:rFonts w:ascii="Times New Roman" w:hAnsi="Times New Roman" w:cs="Times New Roman"/>
+          <w:sz w:val="24"/>
+          <w:szCs w:val="24"/>
+        </w:rPr>
+        <w:t>Ezen szolgáltatás valósítja meg főként a felhasználók regisztrációját, továbbá egyéb felhasználói műveleteket.</w:t>
+      </w:r>
+      <w:r>
+        <w:rPr>
+          <w:rFonts w:ascii="Times New Roman" w:hAnsi="Times New Roman" w:cs="Times New Roman"/>
+          <w:sz w:val="24"/>
+          <w:szCs w:val="24"/>
+        </w:rPr>
+        <w:tab/>
+      </w:r>
+    </w:p>
+    <w:p>
+      <w:pPr>
+        <w:spacing w:line="360" w:lineRule="auto"/>
+        <w:rPr>
+          <w:rFonts w:ascii="Times New Roman" w:hAnsi="Times New Roman" w:cs="Times New Roman"/>
+          <w:sz w:val="24"/>
+          <w:szCs w:val="24"/>
+        </w:rPr>
+      </w:pPr>
+      <w:r>
+        <w:rPr>
+          <w:rFonts w:ascii="Times New Roman" w:hAnsi="Times New Roman" w:cs="Times New Roman"/>
+          <w:sz w:val="24"/>
+          <w:szCs w:val="24"/>
+        </w:rPr>
+        <w:t>A csontvázban megfogalmazott műveletek implementálása a posztban a regisztrálásnak felel meg, míg a put a jelszó frissítésnek.</w:t>
+      </w:r>
+    </w:p>
+    <w:p>
+      <w:pPr>
+        <w:spacing w:line="360" w:lineRule="auto"/>
+        <w:rPr>
+          <w:rFonts w:ascii="Times New Roman" w:hAnsi="Times New Roman" w:cs="Times New Roman"/>
+          <w:sz w:val="24"/>
+          <w:szCs w:val="24"/>
+        </w:rPr>
+      </w:pPr>
+      <w:r>
+        <w:rPr>
+          <w:rFonts w:ascii="Times New Roman" w:hAnsi="Times New Roman" w:cs="Times New Roman"/>
+          <w:sz w:val="24"/>
+          <w:szCs w:val="24"/>
+        </w:rPr>
+        <w:t xml:space="preserve">A regisztrációt megelőz egy ellenőrzés az átadott adatokra. Megvizsgálásra kerül, a regisztrációhoz szükséges adatok létezése, majd ezt követően a felhasználónév és az e-mail adatbázisban való létezésének </w:t>
+      </w:r>
+      <w:r>
+        <w:rPr>
+          <w:rFonts w:ascii="Times New Roman" w:hAnsi="Times New Roman" w:cs="Times New Roman"/>
+          <w:sz w:val="24"/>
+          <w:szCs w:val="24"/>
+        </w:rPr>
+        <w:t>vizsgálata</w:t>
+      </w:r>
+      <w:r>
+        <w:rPr>
+          <w:rFonts w:ascii="Times New Roman" w:hAnsi="Times New Roman" w:cs="Times New Roman"/>
+          <w:sz w:val="24"/>
+          <w:szCs w:val="24"/>
+        </w:rPr>
+        <w:t>.</w:t>
+      </w:r>
+    </w:p>
+    <w:p>
+      <w:pPr>
+        <w:spacing w:line="360" w:lineRule="auto"/>
+        <w:rPr>
+          <w:rFonts w:ascii="Times New Roman" w:hAnsi="Times New Roman" w:cs="Times New Roman"/>
+          <w:sz w:val="24"/>
+          <w:szCs w:val="24"/>
+        </w:rPr>
+      </w:pPr>
+      <w:r>
+        <w:rPr>
+          <w:rFonts w:ascii="Times New Roman" w:hAnsi="Times New Roman" w:cs="Times New Roman"/>
+          <w:sz w:val="24"/>
+          <w:szCs w:val="24"/>
+        </w:rPr>
+        <w:t xml:space="preserve">Végül </w:t>
+      </w:r>
+      <w:r>
+        <w:rPr>
+          <w:rFonts w:ascii="Times New Roman" w:hAnsi="Times New Roman" w:cs="Times New Roman"/>
+          <w:sz w:val="24"/>
+          <w:szCs w:val="24"/>
+        </w:rPr>
+        <w:t>az átadott ROLE-nak a létezése kerül megvizsgálásra.</w:t>
+      </w:r>
+    </w:p>
+    <w:p>
+      <w:pPr>
+        <w:spacing w:line="360" w:lineRule="auto"/>
+        <w:rPr>
+          <w:rFonts w:ascii="Times New Roman" w:hAnsi="Times New Roman" w:cs="Times New Roman"/>
+          <w:sz w:val="24"/>
+          <w:szCs w:val="24"/>
+        </w:rPr>
+      </w:pPr>
+      <w:r>
+        <w:rPr>
+          <w:rFonts w:ascii="Times New Roman" w:hAnsi="Times New Roman" w:cs="Times New Roman"/>
+          <w:sz w:val="24"/>
+          <w:szCs w:val="24"/>
+        </w:rPr>
+        <w:t xml:space="preserve">Fontos itt a ROLE-nál </w:t>
+      </w:r>
+      <w:r>
+        <w:rPr>
+          <w:rFonts w:ascii="Times New Roman" w:hAnsi="Times New Roman" w:cs="Times New Roman"/>
+          <w:sz w:val="24"/>
+          <w:szCs w:val="24"/>
+        </w:rPr>
+        <w:t>kiemelni</w:t>
+      </w:r>
+      <w:r>
+        <w:rPr>
+          <w:rFonts w:ascii="Times New Roman" w:hAnsi="Times New Roman" w:cs="Times New Roman"/>
+          <w:sz w:val="24"/>
+          <w:szCs w:val="24"/>
+        </w:rPr>
+        <w:t xml:space="preserve">, hogy most megengedett bárki számára admin színtű szerepek </w:t>
+      </w:r>
+      <w:r>
+        <w:rPr>
+          <w:rFonts w:ascii="Times New Roman" w:hAnsi="Times New Roman" w:cs="Times New Roman"/>
+          <w:sz w:val="24"/>
+          <w:szCs w:val="24"/>
+        </w:rPr>
+        <w:t>regisztrálássá</w:t>
+      </w:r>
+      <w:r>
+        <w:rPr>
+          <w:rFonts w:ascii="Times New Roman" w:hAnsi="Times New Roman" w:cs="Times New Roman"/>
+          <w:sz w:val="24"/>
+          <w:szCs w:val="24"/>
+        </w:rPr>
+        <w:t xml:space="preserve"> is, ami </w:t>
+      </w:r>
+      <w:r>
+        <w:rPr>
+          <w:rFonts w:ascii="Times New Roman" w:hAnsi="Times New Roman" w:cs="Times New Roman"/>
+          <w:sz w:val="24"/>
+          <w:szCs w:val="24"/>
+        </w:rPr>
+        <w:t>nyilvánvalóan</w:t>
+      </w:r>
+      <w:r>
+        <w:rPr>
+          <w:rFonts w:ascii="Times New Roman" w:hAnsi="Times New Roman" w:cs="Times New Roman"/>
+          <w:sz w:val="24"/>
+          <w:szCs w:val="24"/>
+        </w:rPr>
+        <w:t xml:space="preserve"> rossz, így ha ez termelési </w:t>
+      </w:r>
+      <w:r>
+        <w:rPr>
+          <w:rFonts w:ascii="Times New Roman" w:hAnsi="Times New Roman" w:cs="Times New Roman"/>
+          <w:sz w:val="24"/>
+          <w:szCs w:val="24"/>
+        </w:rPr>
+        <w:t>környezetbe</w:t>
+      </w:r>
+      <w:r>
+        <w:rPr>
+          <w:rFonts w:ascii="Times New Roman" w:hAnsi="Times New Roman" w:cs="Times New Roman"/>
+          <w:sz w:val="24"/>
+          <w:szCs w:val="24"/>
+        </w:rPr>
+        <w:t xml:space="preserve"> kerülne ki, akkor ez a lehetőség </w:t>
+      </w:r>
+      <w:r>
+        <w:rPr>
+          <w:rFonts w:ascii="Times New Roman" w:hAnsi="Times New Roman" w:cs="Times New Roman"/>
+          <w:sz w:val="24"/>
+          <w:szCs w:val="24"/>
+        </w:rPr>
+        <w:t>tiltásra</w:t>
+      </w:r>
+      <w:r>
+        <w:rPr>
+          <w:rFonts w:ascii="Times New Roman" w:hAnsi="Times New Roman" w:cs="Times New Roman"/>
+          <w:sz w:val="24"/>
+          <w:szCs w:val="24"/>
+        </w:rPr>
+        <w:t xml:space="preserve"> kerülne</w:t>
+      </w:r>
+      <w:r>
+        <w:rPr>
+          <w:rFonts w:ascii="Times New Roman" w:hAnsi="Times New Roman" w:cs="Times New Roman"/>
+          <w:sz w:val="24"/>
+          <w:szCs w:val="24"/>
+        </w:rPr>
+        <w:t>, tesztelési</w:t>
+      </w:r>
+      <w:r>
+        <w:rPr>
+          <w:rFonts w:ascii="Times New Roman" w:hAnsi="Times New Roman" w:cs="Times New Roman"/>
+          <w:sz w:val="24"/>
+          <w:szCs w:val="24"/>
+        </w:rPr>
+        <w:t>, fejlesztési</w:t>
+      </w:r>
+      <w:r>
+        <w:rPr>
+          <w:rFonts w:ascii="Times New Roman" w:hAnsi="Times New Roman" w:cs="Times New Roman"/>
+          <w:sz w:val="24"/>
+          <w:szCs w:val="24"/>
+        </w:rPr>
+        <w:t xml:space="preserve"> célokra viszont megfelel ez a fajta kialakítás.</w:t>
+      </w:r>
+    </w:p>
+    <w:p>
+      <w:pPr>
+        <w:spacing w:line="360" w:lineRule="auto"/>
+        <w:rPr>
+          <w:rFonts w:ascii="Times New Roman" w:hAnsi="Times New Roman" w:cs="Times New Roman"/>
+          <w:sz w:val="24"/>
+          <w:szCs w:val="24"/>
+        </w:rPr>
+      </w:pPr>
+      <w:r>
+        <w:rPr>
+          <w:rFonts w:ascii="Times New Roman" w:hAnsi="Times New Roman" w:cs="Times New Roman"/>
+          <w:sz w:val="24"/>
+          <w:szCs w:val="24"/>
+        </w:rPr>
+        <w:t>Ezt követően a két profil entitás (buyer, seller) hozzáadásra kerül sor, végül pedig egy aktivációs entitás létrehozásra.</w:t>
+      </w:r>
+    </w:p>
+    <w:p>
+      <w:pPr>
+        <w:spacing w:line="360" w:lineRule="auto"/>
+        <w:rPr>
+          <w:rFonts w:ascii="Times New Roman" w:hAnsi="Times New Roman" w:cs="Times New Roman"/>
+          <w:sz w:val="24"/>
+          <w:szCs w:val="24"/>
+        </w:rPr>
+      </w:pPr>
+      <w:r>
+        <w:rPr>
+          <w:rFonts w:ascii="Times New Roman" w:hAnsi="Times New Roman" w:cs="Times New Roman"/>
+          <w:sz w:val="24"/>
+          <w:szCs w:val="24"/>
+        </w:rPr>
+        <w:lastRenderedPageBreak/>
+        <w:t xml:space="preserve">Az utolsó </w:t>
+      </w:r>
+      <w:r>
+        <w:rPr>
+          <w:rFonts w:ascii="Times New Roman" w:hAnsi="Times New Roman" w:cs="Times New Roman"/>
+          <w:sz w:val="24"/>
+          <w:szCs w:val="24"/>
+        </w:rPr>
+        <w:t>művelet,</w:t>
+      </w:r>
+      <w:r>
+        <w:rPr>
+          <w:rFonts w:ascii="Times New Roman" w:hAnsi="Times New Roman" w:cs="Times New Roman"/>
+          <w:sz w:val="24"/>
+          <w:szCs w:val="24"/>
+        </w:rPr>
+        <w:t xml:space="preserve"> ami végbeme</w:t>
+      </w:r>
+      <w:r>
+        <w:rPr>
+          <w:rFonts w:ascii="Times New Roman" w:hAnsi="Times New Roman" w:cs="Times New Roman"/>
+          <w:sz w:val="24"/>
+          <w:szCs w:val="24"/>
+        </w:rPr>
+        <w:t>gy az az aktivációs e-mail küldése.</w:t>
+      </w:r>
+    </w:p>
+    <w:p>
+      <w:pPr>
+        <w:spacing w:line="360" w:lineRule="auto"/>
+        <w:rPr>
+          <w:rFonts w:ascii="Times New Roman" w:hAnsi="Times New Roman" w:cs="Times New Roman"/>
+          <w:sz w:val="24"/>
+          <w:szCs w:val="24"/>
+        </w:rPr>
+      </w:pPr>
+      <w:r>
+        <w:rPr>
+          <w:rFonts w:ascii="Times New Roman" w:hAnsi="Times New Roman" w:cs="Times New Roman"/>
+          <w:sz w:val="24"/>
+          <w:szCs w:val="24"/>
+        </w:rPr>
+        <w:t>E-mail küldését egy utility-ként vettem fel.</w:t>
+      </w:r>
+    </w:p>
+    <w:p>
+      <w:pPr>
+        <w:spacing w:line="360" w:lineRule="auto"/>
+        <w:rPr>
+          <w:rFonts w:ascii="Times New Roman" w:hAnsi="Times New Roman" w:cs="Times New Roman"/>
+          <w:sz w:val="24"/>
+          <w:szCs w:val="24"/>
+        </w:rPr>
+      </w:pPr>
+      <w:r>
+        <w:rPr>
+          <w:noProof/>
+          <w:lang w:eastAsia="hu-HU"/>
+        </w:rPr>
+        <w:drawing>
+          <wp:inline distT="0" distB="0" distL="0" distR="0" wp14:anchorId="5C7DA514" wp14:editId="520F128A">
+            <wp:extent cx="4800600" cy="2684229"/>
+            <wp:effectExtent l="0" t="0" r="0" b="1905"/>
+            <wp:docPr id="17" name="Kép 17"/>
+            <wp:cNvGraphicFramePr>
+              <a:graphicFrameLocks xmlns:a="http://schemas.openxmlformats.org/drawingml/2006/main" noChangeAspect="1"/>
+            </wp:cNvGraphicFramePr>
+            <a:graphic xmlns:a="http://schemas.openxmlformats.org/drawingml/2006/main">
+              <a:graphicData uri="http://schemas.openxmlformats.org/drawingml/2006/picture">
+                <pic:pic xmlns:pic="http://schemas.openxmlformats.org/drawingml/2006/picture">
+                  <pic:nvPicPr>
+                    <pic:cNvPr id="1" name=""/>
+                    <pic:cNvPicPr/>
+                  </pic:nvPicPr>
+                  <pic:blipFill>
+                    <a:blip r:embed="rId19"/>
+                    <a:stretch>
+                      <a:fillRect/>
+                    </a:stretch>
+                  </pic:blipFill>
+                  <pic:spPr>
+                    <a:xfrm>
+                      <a:off x="0" y="0"/>
+                      <a:ext cx="4807697" cy="2688197"/>
+                    </a:xfrm>
+                    <a:prstGeom prst="rect">
+                      <a:avLst/>
+                    </a:prstGeom>
+                  </pic:spPr>
+                </pic:pic>
+              </a:graphicData>
+            </a:graphic>
+          </wp:inline>
+        </w:drawing>
+      </w:r>
+    </w:p>
+    <w:p>
+      <w:pPr>
+        <w:spacing w:line="360" w:lineRule="auto"/>
+        <w:rPr>
+          <w:rFonts w:ascii="Times New Roman" w:hAnsi="Times New Roman" w:cs="Times New Roman"/>
+          <w:sz w:val="24"/>
+          <w:szCs w:val="24"/>
+        </w:rPr>
+      </w:pPr>
+      <w:r>
+        <w:rPr>
+          <w:rFonts w:ascii="Times New Roman" w:hAnsi="Times New Roman" w:cs="Times New Roman"/>
+          <w:sz w:val="24"/>
+          <w:szCs w:val="24"/>
+        </w:rPr>
+        <w:t>Ezen metódust hívva, tudok bármilyen szöveges e-mailt küldeni.</w:t>
+      </w:r>
+      <w:r>
+        <w:rPr>
+          <w:rFonts w:ascii="Times New Roman" w:hAnsi="Times New Roman" w:cs="Times New Roman"/>
+          <w:sz w:val="24"/>
+          <w:szCs w:val="24"/>
+        </w:rPr>
+        <w:br/>
+        <w:t xml:space="preserve">Három paraméterre van csak szükség, egy To e-mail címre, jelen esetben ez a regisztrálandó fiók e-mail címe, egy tárgyra, ami itt a regisztráció, végül az üzenetet, amelyben a regisztráció tényét írjuk le és az aktivációs kóddal </w:t>
+      </w:r>
+      <w:r>
+        <w:rPr>
+          <w:rFonts w:ascii="Times New Roman" w:hAnsi="Times New Roman" w:cs="Times New Roman"/>
+          <w:sz w:val="24"/>
+          <w:szCs w:val="24"/>
+        </w:rPr>
+        <w:t>ellátott</w:t>
+      </w:r>
+      <w:r>
+        <w:rPr>
+          <w:rFonts w:ascii="Times New Roman" w:hAnsi="Times New Roman" w:cs="Times New Roman"/>
+          <w:sz w:val="24"/>
+          <w:szCs w:val="24"/>
+        </w:rPr>
+        <w:t xml:space="preserve"> linket adjuk meg. </w:t>
+      </w:r>
+    </w:p>
+    <w:p>
+      <w:pPr>
+        <w:spacing w:line="360" w:lineRule="auto"/>
+        <w:rPr>
+          <w:rFonts w:ascii="Times New Roman" w:hAnsi="Times New Roman" w:cs="Times New Roman"/>
+          <w:sz w:val="24"/>
+          <w:szCs w:val="24"/>
+        </w:rPr>
+      </w:pPr>
+      <w:r>
+        <w:rPr>
+          <w:rFonts w:ascii="Times New Roman" w:hAnsi="Times New Roman" w:cs="Times New Roman"/>
+          <w:sz w:val="24"/>
+          <w:szCs w:val="24"/>
+        </w:rPr>
+        <w:t>Az e-mail küldéséért a Spring Framework által szolgáltatott JavaMailSender interfészt felelős.</w:t>
+      </w:r>
+    </w:p>
+    <w:p>
+      <w:pPr>
+        <w:spacing w:line="360" w:lineRule="auto"/>
+        <w:rPr>
+          <w:rFonts w:ascii="Times New Roman" w:hAnsi="Times New Roman" w:cs="Times New Roman"/>
+          <w:sz w:val="24"/>
+          <w:szCs w:val="24"/>
+        </w:rPr>
+      </w:pPr>
+      <w:r>
+        <w:rPr>
+          <w:rFonts w:ascii="Times New Roman" w:hAnsi="Times New Roman" w:cs="Times New Roman"/>
+          <w:sz w:val="24"/>
+          <w:szCs w:val="24"/>
+        </w:rPr>
+        <w:t>Az application.properties fájlban használatához szükséges a következő paraméterek átadása:</w:t>
+      </w:r>
+    </w:p>
+    <w:tbl>
+      <w:tblPr>
+        <w:tblStyle w:val="Rcsostblzat"/>
+        <w:tblW w:w="0" w:type="auto"/>
+        <w:tblLook w:val="04A0" w:firstRow="1" w:lastRow="0" w:firstColumn="1" w:lastColumn="0" w:noHBand="0" w:noVBand="1"/>
+      </w:tblPr>
+      <w:tblGrid>
+        <w:gridCol w:w="5404"/>
+        <w:gridCol w:w="3657"/>
+      </w:tblGrid>
+      <w:tr>
+        <w:tc>
+          <w:tcPr>
+            <w:tcW w:w="4530" w:type="dxa"/>
+          </w:tcPr>
+          <w:p>
+            <w:pPr>
+              <w:spacing w:line="360" w:lineRule="auto"/>
+              <w:rPr>
+                <w:rFonts w:ascii="Times New Roman" w:hAnsi="Times New Roman" w:cs="Times New Roman"/>
+                <w:color w:val="000000" w:themeColor="text1"/>
+                <w:sz w:val="24"/>
+                <w:szCs w:val="24"/>
+              </w:rPr>
+            </w:pPr>
+            <w:r>
+              <w:rPr>
+                <w:rFonts w:ascii="Times New Roman" w:hAnsi="Times New Roman" w:cs="Times New Roman"/>
+                <w:color w:val="000000" w:themeColor="text1"/>
+                <w:sz w:val="24"/>
+                <w:szCs w:val="24"/>
+              </w:rPr>
+              <w:t>spring.mail.host=</w:t>
+            </w:r>
+            <w:r>
+              <w:rPr>
+                <w:rFonts w:ascii="Times New Roman" w:hAnsi="Times New Roman" w:cs="Times New Roman"/>
+                <w:color w:val="2E74B5" w:themeColor="accent1" w:themeShade="BF"/>
+                <w:sz w:val="24"/>
+                <w:szCs w:val="24"/>
+              </w:rPr>
+              <w:t>smtp.gmail.com</w:t>
+            </w:r>
+          </w:p>
+        </w:tc>
+        <w:tc>
+          <w:tcPr>
+            <w:tcW w:w="4531" w:type="dxa"/>
+          </w:tcPr>
+          <w:p>
+            <w:pPr>
+              <w:spacing w:line="360" w:lineRule="auto"/>
+              <w:rPr>
+                <w:rFonts w:ascii="Times New Roman" w:hAnsi="Times New Roman" w:cs="Times New Roman"/>
+                <w:sz w:val="24"/>
+                <w:szCs w:val="24"/>
+              </w:rPr>
+            </w:pPr>
+            <w:r>
+              <w:rPr>
+                <w:rFonts w:ascii="Times New Roman" w:hAnsi="Times New Roman" w:cs="Times New Roman"/>
+                <w:sz w:val="24"/>
+                <w:szCs w:val="24"/>
+              </w:rPr>
+              <w:t>SMTP szerver, jelen esetben Gmail</w:t>
+            </w:r>
+          </w:p>
+        </w:tc>
+      </w:tr>
+      <w:tr>
+        <w:tc>
+          <w:tcPr>
+            <w:tcW w:w="4530" w:type="dxa"/>
+          </w:tcPr>
+          <w:p>
+            <w:pPr>
+              <w:spacing w:line="360" w:lineRule="auto"/>
+              <w:rPr>
+                <w:rFonts w:ascii="Times New Roman" w:hAnsi="Times New Roman" w:cs="Times New Roman"/>
+                <w:color w:val="000000" w:themeColor="text1"/>
+                <w:sz w:val="24"/>
+                <w:szCs w:val="24"/>
+              </w:rPr>
+            </w:pPr>
+            <w:r>
+              <w:rPr>
+                <w:rFonts w:ascii="Times New Roman" w:hAnsi="Times New Roman" w:cs="Times New Roman"/>
+                <w:color w:val="000000" w:themeColor="text1"/>
+                <w:sz w:val="24"/>
+                <w:szCs w:val="24"/>
+              </w:rPr>
+              <w:t>spring.mail.port=</w:t>
+            </w:r>
+            <w:r>
+              <w:rPr>
+                <w:rFonts w:ascii="Times New Roman" w:hAnsi="Times New Roman" w:cs="Times New Roman"/>
+                <w:color w:val="2E74B5" w:themeColor="accent1" w:themeShade="BF"/>
+                <w:sz w:val="24"/>
+                <w:szCs w:val="24"/>
+              </w:rPr>
+              <w:t>587</w:t>
+            </w:r>
+          </w:p>
+        </w:tc>
+        <w:tc>
+          <w:tcPr>
+            <w:tcW w:w="4531" w:type="dxa"/>
+          </w:tcPr>
+          <w:p>
+            <w:pPr>
+              <w:spacing w:line="360" w:lineRule="auto"/>
+              <w:rPr>
+                <w:rFonts w:ascii="Times New Roman" w:hAnsi="Times New Roman" w:cs="Times New Roman"/>
+                <w:sz w:val="24"/>
+                <w:szCs w:val="24"/>
+              </w:rPr>
+            </w:pPr>
+            <w:r>
+              <w:rPr>
+                <w:rFonts w:ascii="Times New Roman" w:hAnsi="Times New Roman" w:cs="Times New Roman"/>
+                <w:sz w:val="24"/>
+                <w:szCs w:val="24"/>
+              </w:rPr>
+              <w:t>Port-ja</w:t>
+            </w:r>
+          </w:p>
+        </w:tc>
+      </w:tr>
+      <w:tr>
+        <w:tc>
+          <w:tcPr>
+            <w:tcW w:w="4530" w:type="dxa"/>
+          </w:tcPr>
+          <w:p>
+            <w:pPr>
+              <w:spacing w:line="360" w:lineRule="auto"/>
+              <w:rPr>
+                <w:rFonts w:ascii="Times New Roman" w:hAnsi="Times New Roman" w:cs="Times New Roman"/>
+                <w:color w:val="000000" w:themeColor="text1"/>
+                <w:sz w:val="24"/>
+                <w:szCs w:val="24"/>
+              </w:rPr>
+            </w:pPr>
+            <w:r>
+              <w:rPr>
+                <w:rFonts w:ascii="Times New Roman" w:hAnsi="Times New Roman" w:cs="Times New Roman"/>
+                <w:color w:val="000000" w:themeColor="text1"/>
+                <w:sz w:val="24"/>
+                <w:szCs w:val="24"/>
+              </w:rPr>
+              <w:t>spring.mail.username=</w:t>
+            </w:r>
+            <w:r>
+              <w:rPr>
+                <w:rFonts w:ascii="Times New Roman" w:hAnsi="Times New Roman" w:cs="Times New Roman"/>
+                <w:color w:val="2E74B5" w:themeColor="accent1" w:themeShade="BF"/>
+                <w:sz w:val="24"/>
+                <w:szCs w:val="24"/>
+              </w:rPr>
+              <w:t>felhasználónév</w:t>
+            </w:r>
+          </w:p>
+        </w:tc>
+        <w:tc>
+          <w:tcPr>
+            <w:tcW w:w="4531" w:type="dxa"/>
+          </w:tcPr>
+          <w:p>
+            <w:pPr>
+              <w:spacing w:line="360" w:lineRule="auto"/>
+              <w:rPr>
+                <w:rFonts w:ascii="Times New Roman" w:hAnsi="Times New Roman" w:cs="Times New Roman"/>
+                <w:sz w:val="24"/>
+                <w:szCs w:val="24"/>
+              </w:rPr>
+            </w:pPr>
+            <w:r>
+              <w:rPr>
+                <w:rFonts w:ascii="Times New Roman" w:hAnsi="Times New Roman" w:cs="Times New Roman"/>
+                <w:sz w:val="24"/>
+                <w:szCs w:val="24"/>
+              </w:rPr>
+              <w:t>Az SMTP szolgáltatónál regisztrált fiók felhasználó neve (nem kötelező amennyiben a fiókhoz nem tartozik felhasználónév)</w:t>
+            </w:r>
+          </w:p>
+        </w:tc>
+      </w:tr>
+      <w:tr>
+        <w:tc>
+          <w:tcPr>
+            <w:tcW w:w="4530" w:type="dxa"/>
+          </w:tcPr>
+          <w:p>
+            <w:pPr>
+              <w:spacing w:line="360" w:lineRule="auto"/>
+              <w:rPr>
+                <w:rFonts w:ascii="Times New Roman" w:hAnsi="Times New Roman" w:cs="Times New Roman"/>
+                <w:color w:val="000000" w:themeColor="text1"/>
+                <w:sz w:val="24"/>
+                <w:szCs w:val="24"/>
+              </w:rPr>
+            </w:pPr>
+            <w:r>
+              <w:rPr>
+                <w:rFonts w:ascii="Times New Roman" w:hAnsi="Times New Roman" w:cs="Times New Roman"/>
+                <w:color w:val="000000" w:themeColor="text1"/>
+                <w:sz w:val="24"/>
+                <w:szCs w:val="24"/>
+              </w:rPr>
+              <w:t>spring.mail.password=</w:t>
+            </w:r>
+            <w:r>
+              <w:rPr>
+                <w:rFonts w:ascii="Times New Roman" w:hAnsi="Times New Roman" w:cs="Times New Roman"/>
+                <w:color w:val="2E74B5" w:themeColor="accent1" w:themeShade="BF"/>
+                <w:sz w:val="24"/>
+                <w:szCs w:val="24"/>
+              </w:rPr>
+              <w:t>jelszó</w:t>
+            </w:r>
+          </w:p>
+        </w:tc>
+        <w:tc>
+          <w:tcPr>
+            <w:tcW w:w="4531" w:type="dxa"/>
+          </w:tcPr>
+          <w:p>
+            <w:pPr>
+              <w:spacing w:line="360" w:lineRule="auto"/>
+              <w:rPr>
+                <w:rFonts w:ascii="Times New Roman" w:hAnsi="Times New Roman" w:cs="Times New Roman"/>
+                <w:sz w:val="24"/>
+                <w:szCs w:val="24"/>
+              </w:rPr>
+            </w:pPr>
+            <w:r>
+              <w:rPr>
+                <w:rFonts w:ascii="Times New Roman" w:hAnsi="Times New Roman" w:cs="Times New Roman"/>
+                <w:sz w:val="24"/>
+                <w:szCs w:val="24"/>
+              </w:rPr>
+              <w:t>Fiók jelszava</w:t>
+            </w:r>
+          </w:p>
+        </w:tc>
+      </w:tr>
+      <w:tr>
+        <w:tc>
+          <w:tcPr>
+            <w:tcW w:w="4530" w:type="dxa"/>
+          </w:tcPr>
+          <w:p>
+            <w:pPr>
+              <w:spacing w:line="360" w:lineRule="auto"/>
+              <w:rPr>
+                <w:rFonts w:ascii="Times New Roman" w:hAnsi="Times New Roman" w:cs="Times New Roman"/>
+                <w:color w:val="000000" w:themeColor="text1"/>
+                <w:sz w:val="24"/>
+                <w:szCs w:val="24"/>
+              </w:rPr>
+            </w:pPr>
+            <w:r>
+              <w:rPr>
+                <w:rFonts w:ascii="Times New Roman" w:hAnsi="Times New Roman" w:cs="Times New Roman"/>
+                <w:color w:val="000000" w:themeColor="text1"/>
+                <w:sz w:val="24"/>
+                <w:szCs w:val="24"/>
+              </w:rPr>
+              <w:t>spring.mail.properties.mail.smtp.starttls.enable=</w:t>
+            </w:r>
+            <w:r>
+              <w:rPr>
+                <w:rFonts w:ascii="Times New Roman" w:hAnsi="Times New Roman" w:cs="Times New Roman"/>
+                <w:color w:val="2E74B5" w:themeColor="accent1" w:themeShade="BF"/>
+                <w:sz w:val="24"/>
+                <w:szCs w:val="24"/>
+              </w:rPr>
+              <w:t>true</w:t>
+            </w:r>
+          </w:p>
+        </w:tc>
+        <w:tc>
+          <w:tcPr>
+            <w:tcW w:w="4531" w:type="dxa"/>
+          </w:tcPr>
+          <w:p>
+            <w:pPr>
+              <w:spacing w:line="360" w:lineRule="auto"/>
+              <w:rPr>
+                <w:rFonts w:ascii="Times New Roman" w:hAnsi="Times New Roman" w:cs="Times New Roman"/>
+                <w:sz w:val="24"/>
+                <w:szCs w:val="24"/>
+              </w:rPr>
+            </w:pPr>
+            <w:r>
+              <w:rPr>
+                <w:rFonts w:ascii="Times New Roman" w:hAnsi="Times New Roman" w:cs="Times New Roman"/>
+                <w:sz w:val="24"/>
+                <w:szCs w:val="24"/>
+              </w:rPr>
+              <w:t>TLS kapcsolódás bekapcsolása</w:t>
+            </w:r>
+          </w:p>
+        </w:tc>
+      </w:tr>
+      <w:tr>
+        <w:tc>
+          <w:tcPr>
+            <w:tcW w:w="4530" w:type="dxa"/>
+          </w:tcPr>
+          <w:p>
+            <w:pPr>
+              <w:spacing w:line="360" w:lineRule="auto"/>
+              <w:rPr>
+                <w:rFonts w:ascii="Times New Roman" w:hAnsi="Times New Roman" w:cs="Times New Roman"/>
+                <w:color w:val="000000" w:themeColor="text1"/>
+                <w:sz w:val="24"/>
+                <w:szCs w:val="24"/>
+              </w:rPr>
+            </w:pPr>
+            <w:r>
+              <w:rPr>
+                <w:rFonts w:ascii="Times New Roman" w:hAnsi="Times New Roman" w:cs="Times New Roman"/>
+                <w:color w:val="000000" w:themeColor="text1"/>
+                <w:sz w:val="24"/>
+                <w:szCs w:val="24"/>
+              </w:rPr>
+              <w:t>spring.mail.properties.mail.smtp.starttls.required=</w:t>
+            </w:r>
+            <w:r>
+              <w:rPr>
+                <w:rFonts w:ascii="Times New Roman" w:hAnsi="Times New Roman" w:cs="Times New Roman"/>
+                <w:color w:val="2E74B5" w:themeColor="accent1" w:themeShade="BF"/>
+                <w:sz w:val="24"/>
+                <w:szCs w:val="24"/>
+              </w:rPr>
+              <w:t>true</w:t>
+            </w:r>
+          </w:p>
+        </w:tc>
+        <w:tc>
+          <w:tcPr>
+            <w:tcW w:w="4531" w:type="dxa"/>
+          </w:tcPr>
+          <w:p>
+            <w:pPr>
+              <w:spacing w:line="360" w:lineRule="auto"/>
+              <w:rPr>
+                <w:rFonts w:ascii="Times New Roman" w:hAnsi="Times New Roman" w:cs="Times New Roman"/>
+                <w:sz w:val="24"/>
+                <w:szCs w:val="24"/>
+              </w:rPr>
+            </w:pPr>
+            <w:r>
+              <w:rPr>
+                <w:rFonts w:ascii="Times New Roman" w:hAnsi="Times New Roman" w:cs="Times New Roman"/>
+                <w:sz w:val="24"/>
+                <w:szCs w:val="24"/>
+              </w:rPr>
+              <w:t>TLS szükségesség</w:t>
+            </w:r>
+          </w:p>
+        </w:tc>
+      </w:tr>
+      <w:tr>
+        <w:tc>
+          <w:tcPr>
+            <w:tcW w:w="4530" w:type="dxa"/>
+          </w:tcPr>
+          <w:p>
+            <w:pPr>
+              <w:spacing w:line="360" w:lineRule="auto"/>
+              <w:rPr>
+                <w:rFonts w:ascii="Times New Roman" w:hAnsi="Times New Roman" w:cs="Times New Roman"/>
+                <w:color w:val="000000" w:themeColor="text1"/>
+                <w:sz w:val="24"/>
+                <w:szCs w:val="24"/>
+              </w:rPr>
+            </w:pPr>
+            <w:r>
+              <w:rPr>
+                <w:rFonts w:ascii="Times New Roman" w:hAnsi="Times New Roman" w:cs="Times New Roman"/>
+                <w:color w:val="000000" w:themeColor="text1"/>
+                <w:sz w:val="24"/>
+                <w:szCs w:val="24"/>
+              </w:rPr>
+              <w:t>spring.mail.properties.mail.smtp.auth=</w:t>
+            </w:r>
+            <w:r>
+              <w:rPr>
+                <w:rFonts w:ascii="Times New Roman" w:hAnsi="Times New Roman" w:cs="Times New Roman"/>
+                <w:color w:val="2E74B5" w:themeColor="accent1" w:themeShade="BF"/>
+                <w:sz w:val="24"/>
+                <w:szCs w:val="24"/>
+              </w:rPr>
+              <w:t>true</w:t>
+            </w:r>
+          </w:p>
+        </w:tc>
+        <w:tc>
+          <w:tcPr>
+            <w:tcW w:w="4531" w:type="dxa"/>
+          </w:tcPr>
+          <w:p>
+            <w:pPr>
+              <w:spacing w:line="360" w:lineRule="auto"/>
+              <w:rPr>
+                <w:rFonts w:ascii="Times New Roman" w:hAnsi="Times New Roman" w:cs="Times New Roman"/>
+                <w:sz w:val="24"/>
+                <w:szCs w:val="24"/>
+              </w:rPr>
+            </w:pPr>
+            <w:r>
+              <w:rPr>
+                <w:rFonts w:ascii="Times New Roman" w:hAnsi="Times New Roman" w:cs="Times New Roman"/>
+                <w:sz w:val="24"/>
+                <w:szCs w:val="24"/>
+              </w:rPr>
+              <w:t>Bejelentkezéses SMTP szolgálató</w:t>
+            </w:r>
+          </w:p>
+        </w:tc>
+      </w:tr>
+    </w:tbl>
+    <w:p>
+      <w:pPr>
+        <w:spacing w:line="360" w:lineRule="auto"/>
+        <w:rPr>
+          <w:rFonts w:ascii="Times New Roman" w:hAnsi="Times New Roman" w:cs="Times New Roman"/>
+          <w:sz w:val="24"/>
+          <w:szCs w:val="24"/>
+        </w:rPr>
+      </w:pPr>
+    </w:p>
+    <w:p>
+      <w:pPr>
+        <w:spacing w:line="360" w:lineRule="auto"/>
+        <w:rPr>
+          <w:rFonts w:ascii="Times New Roman" w:hAnsi="Times New Roman" w:cs="Times New Roman"/>
+          <w:sz w:val="24"/>
+          <w:szCs w:val="24"/>
+        </w:rPr>
+      </w:pPr>
+      <w:r>
+        <w:rPr>
+          <w:rFonts w:ascii="Times New Roman" w:hAnsi="Times New Roman" w:cs="Times New Roman"/>
+          <w:sz w:val="24"/>
+          <w:szCs w:val="24"/>
+        </w:rPr>
+        <w:lastRenderedPageBreak/>
+        <w:t xml:space="preserve">A jelszavakhoz BCryptPasswordEncoder-t használtam. Ez egy a Spring által ajánlott </w:t>
+      </w:r>
+      <w:r>
+        <w:rPr>
+          <w:rFonts w:ascii="Times New Roman" w:hAnsi="Times New Roman" w:cs="Times New Roman"/>
+          <w:sz w:val="24"/>
+          <w:szCs w:val="24"/>
+        </w:rPr>
+        <w:t>h</w:t>
+      </w:r>
+      <w:r>
+        <w:rPr>
+          <w:rFonts w:ascii="Times New Roman" w:hAnsi="Times New Roman" w:cs="Times New Roman"/>
+          <w:sz w:val="24"/>
+          <w:szCs w:val="24"/>
+        </w:rPr>
+        <w:t xml:space="preserve">ash alapú titkosító algoritmus. </w:t>
+      </w:r>
+      <w:r>
+        <w:rPr>
+          <w:rFonts w:ascii="Times New Roman" w:hAnsi="Times New Roman" w:cs="Times New Roman"/>
+          <w:sz w:val="24"/>
+          <w:szCs w:val="24"/>
+        </w:rPr>
+        <w:t>A hash-elés azt jelentené, hogy a jelszót valamennyi iteráció múlva átalakítsuk egy olyan alfa-numerikus sorozattá, ami egy véletlen alfa-numerikus soroztatnak, tűnik. Fontos kiemelni azt, hogy ugyanazon jelszó kétszeri hash-elése mindig ugyanazt a hash-elt jelszót adja. Ám a bcrypt előnye a többi nagyobb hash algoritmussal szemben (MD5, SHA1), hogy lassú.</w:t>
+      </w:r>
+      <w:r>
+        <w:rPr>
+          <w:rFonts w:ascii="Times New Roman" w:hAnsi="Times New Roman" w:cs="Times New Roman"/>
+          <w:sz w:val="24"/>
+          <w:szCs w:val="24"/>
+        </w:rPr>
+        <w:br/>
+        <w:t>Ha valakinek van egy nagy adatbázisa a gyakori jelszavakról, akkor azokról hash-t generálva valószínűleg megszerezné a mi adatbázisunkban felelhető jelszó hash-ek valamennyiét.</w:t>
+      </w:r>
+    </w:p>
+    <w:p>
+      <w:pPr>
+        <w:spacing w:line="360" w:lineRule="auto"/>
+        <w:rPr>
+          <w:rFonts w:ascii="Times New Roman" w:hAnsi="Times New Roman" w:cs="Times New Roman"/>
+          <w:sz w:val="24"/>
+          <w:szCs w:val="24"/>
+        </w:rPr>
+      </w:pPr>
+      <w:r>
+        <w:rPr>
+          <w:rFonts w:ascii="Times New Roman" w:hAnsi="Times New Roman" w:cs="Times New Roman"/>
+          <w:sz w:val="24"/>
+          <w:szCs w:val="24"/>
+        </w:rPr>
+        <w:t>Így ha az adatbázisunkba illetéktelenek beférkőznek, akkor a felhasználóink jelszavát is megszerzik. A bcrypt azonban használ só-t is a jelszavakhoz, ami azt jelenti, hogy nem csak a jelszót hash-eli, hanem a jelszót és</w:t>
+      </w:r>
+      <w:r>
+        <w:rPr>
+          <w:rFonts w:ascii="Times New Roman" w:hAnsi="Times New Roman" w:cs="Times New Roman"/>
+          <w:sz w:val="24"/>
+          <w:szCs w:val="24"/>
+        </w:rPr>
+        <w:t xml:space="preserve"> a só sztringet együtt</w:t>
+      </w:r>
+      <w:r>
+        <w:rPr>
+          <w:rFonts w:ascii="Times New Roman" w:hAnsi="Times New Roman" w:cs="Times New Roman"/>
+          <w:sz w:val="24"/>
+          <w:szCs w:val="24"/>
+        </w:rPr>
+        <w:t xml:space="preserve">, ami már egy sokkal erősebb </w:t>
+      </w:r>
+      <w:r>
+        <w:rPr>
+          <w:rFonts w:ascii="Times New Roman" w:hAnsi="Times New Roman" w:cs="Times New Roman"/>
+          <w:sz w:val="24"/>
+          <w:szCs w:val="24"/>
+        </w:rPr>
+        <w:t xml:space="preserve">tárolható </w:t>
+      </w:r>
       <w:bookmarkStart w:id="58" w:name="_GoBack"/>
       <w:bookmarkEnd w:id="58"/>
+      <w:r>
+        <w:rPr>
+          <w:rFonts w:ascii="Times New Roman" w:hAnsi="Times New Roman" w:cs="Times New Roman"/>
+          <w:sz w:val="24"/>
+          <w:szCs w:val="24"/>
+        </w:rPr>
+        <w:t>jelszót ad vissza. Bár még így is feltörhető volna brute force-al a hash-elt jelszava</w:t>
+      </w:r>
+      <w:r>
+        <w:rPr>
+          <w:rFonts w:ascii="Times New Roman" w:hAnsi="Times New Roman" w:cs="Times New Roman"/>
+          <w:sz w:val="24"/>
+          <w:szCs w:val="24"/>
+        </w:rPr>
+        <w:t>i</w:t>
+      </w:r>
+      <w:r>
+        <w:rPr>
+          <w:rFonts w:ascii="Times New Roman" w:hAnsi="Times New Roman" w:cs="Times New Roman"/>
+          <w:sz w:val="24"/>
+          <w:szCs w:val="24"/>
+        </w:rPr>
+        <w:t>nk, ám a bcrypt nagy interációjának köszönhetően ez egy nem igazán járható út.</w:t>
+      </w:r>
     </w:p>
     <w:p>
       <w:pPr>
@@ -16030,9 +17398,27 @@
           <w:sz w:val="24"/>
           <w:szCs w:val="24"/>
         </w:rPr>
-        <w:lastRenderedPageBreak/>
         <w:br w:type="page"/>
       </w:r>
+    </w:p>
+    <w:p>
+      <w:pPr>
+        <w:spacing w:line="360" w:lineRule="auto"/>
+        <w:rPr>
+          <w:rFonts w:ascii="Times New Roman" w:hAnsi="Times New Roman" w:cs="Times New Roman"/>
+          <w:sz w:val="24"/>
+          <w:szCs w:val="24"/>
+        </w:rPr>
+      </w:pPr>
+    </w:p>
+    <w:p>
+      <w:pPr>
+        <w:spacing w:line="360" w:lineRule="auto"/>
+        <w:rPr>
+          <w:noProof/>
+          <w:lang w:eastAsia="hu-HU"/>
+        </w:rPr>
+      </w:pPr>
     </w:p>
     <w:p>
       <w:pPr>
@@ -16043,26 +17429,7 @@
           <w:szCs w:val="28"/>
         </w:rPr>
       </w:pPr>
-    </w:p>
-    <w:p>
-      <w:pPr>
-        <w:spacing w:line="360" w:lineRule="auto"/>
-        <w:rPr>
-          <w:noProof/>
-          <w:lang w:eastAsia="hu-HU"/>
-        </w:rPr>
-      </w:pPr>
-    </w:p>
-    <w:p>
-      <w:pPr>
-        <w:spacing w:line="360" w:lineRule="auto"/>
-        <w:rPr>
-          <w:rFonts w:ascii="Times New Roman" w:hAnsi="Times New Roman" w:cs="Times New Roman"/>
-          <w:sz w:val="28"/>
-          <w:szCs w:val="28"/>
-        </w:rPr>
-      </w:pPr>
-      <w:hyperlink r:id="rId19" w:history="1">
+      <w:hyperlink r:id="rId20" w:history="1">
         <w:r>
           <w:rPr>
             <w:rStyle w:val="Hiperhivatkozs"/>
@@ -16127,7 +17494,7 @@
           <w:szCs w:val="28"/>
         </w:rPr>
       </w:pPr>
-      <w:hyperlink r:id="rId20" w:history="1">
+      <w:hyperlink r:id="rId21" w:history="1">
         <w:r>
           <w:rPr>
             <w:rStyle w:val="Hiperhivatkozs"/>
@@ -16148,7 +17515,7 @@
           <w:szCs w:val="28"/>
         </w:rPr>
       </w:pPr>
-      <w:hyperlink r:id="rId21" w:history="1">
+      <w:hyperlink r:id="rId22" w:history="1">
         <w:r>
           <w:rPr>
             <w:rStyle w:val="Hiperhivatkozs"/>
@@ -16169,7 +17536,7 @@
           <w:szCs w:val="28"/>
         </w:rPr>
       </w:pPr>
-      <w:hyperlink r:id="rId22" w:history="1">
+      <w:hyperlink r:id="rId23" w:history="1">
         <w:r>
           <w:rPr>
             <w:rStyle w:val="Hiperhivatkozs"/>
@@ -16190,7 +17557,7 @@
           <w:szCs w:val="28"/>
         </w:rPr>
       </w:pPr>
-      <w:hyperlink r:id="rId23" w:history="1">
+      <w:hyperlink r:id="rId24" w:history="1">
         <w:r>
           <w:rPr>
             <w:rStyle w:val="Hiperhivatkozs"/>
@@ -16211,7 +17578,7 @@
           <w:szCs w:val="28"/>
         </w:rPr>
       </w:pPr>
-      <w:hyperlink r:id="rId24" w:history="1">
+      <w:hyperlink r:id="rId25" w:history="1">
         <w:r>
           <w:rPr>
             <w:rStyle w:val="Hiperhivatkozs"/>
@@ -16232,7 +17599,7 @@
           <w:szCs w:val="28"/>
         </w:rPr>
       </w:pPr>
-      <w:hyperlink r:id="rId25" w:history="1">
+      <w:hyperlink r:id="rId26" w:history="1">
         <w:r>
           <w:rPr>
             <w:rStyle w:val="Hiperhivatkozs"/>
@@ -16253,7 +17620,7 @@
           <w:szCs w:val="28"/>
         </w:rPr>
       </w:pPr>
-      <w:hyperlink r:id="rId26" w:history="1">
+      <w:hyperlink r:id="rId27" w:history="1">
         <w:r>
           <w:rPr>
             <w:rStyle w:val="Hiperhivatkozs"/>
@@ -16274,7 +17641,7 @@
           <w:szCs w:val="28"/>
         </w:rPr>
       </w:pPr>
-      <w:hyperlink r:id="rId27" w:history="1">
+      <w:hyperlink r:id="rId28" w:history="1">
         <w:r>
           <w:rPr>
             <w:rStyle w:val="Hiperhivatkozs"/>
@@ -16295,17 +17662,38 @@
           <w:szCs w:val="28"/>
         </w:rPr>
       </w:pPr>
-      <w:r>
+      <w:hyperlink r:id="rId29" w:history="1">
+        <w:r>
+          <w:rPr>
+            <w:rStyle w:val="Hiperhivatkozs"/>
+            <w:rFonts w:ascii="Times New Roman" w:hAnsi="Times New Roman" w:cs="Times New Roman"/>
+            <w:sz w:val="28"/>
+            <w:szCs w:val="28"/>
+          </w:rPr>
+          <w:t>https://docs.spring.io/spring/docs/4.3.3.RELEASE/spring-framework-reference/htmlsingle/</w:t>
+        </w:r>
+      </w:hyperlink>
+    </w:p>
+    <w:p>
+      <w:pPr>
+        <w:spacing w:line="360" w:lineRule="auto"/>
         <w:rPr>
           <w:rFonts w:ascii="Times New Roman" w:hAnsi="Times New Roman" w:cs="Times New Roman"/>
           <w:sz w:val="28"/>
           <w:szCs w:val="28"/>
         </w:rPr>
-        <w:t>https://docs.spring.io/spring/docs/4.3.3.RELEASE/spring-framework-reference/htmlsingle/</w:t>
+      </w:pPr>
+      <w:r>
+        <w:rPr>
+          <w:rFonts w:ascii="Times New Roman" w:hAnsi="Times New Roman" w:cs="Times New Roman"/>
+          <w:sz w:val="28"/>
+          <w:szCs w:val="28"/>
+        </w:rPr>
+        <w:t>https://en.wikipedia.org/wiki/Bcrypt</w:t>
       </w:r>
     </w:p>
     <w:sectPr>
-      <w:headerReference w:type="default" r:id="rId28"/>
+      <w:headerReference w:type="default" r:id="rId30"/>
       <w:pgSz w:w="11906" w:h="16838"/>
       <w:pgMar w:top="1701" w:right="1134" w:bottom="1701" w:left="1701" w:header="709" w:footer="709" w:gutter="0"/>
       <w:cols w:space="708"/>
@@ -16454,7 +17842,7 @@
             <w:sz w:val="28"/>
             <w:szCs w:val="28"/>
           </w:rPr>
-          <w:t>29</w:t>
+          <w:t>33</w:t>
         </w:r>
         <w:r>
           <w:rPr>
@@ -19644,7 +21032,7 @@
 </file>
 
 <file path=customXml/itemProps1.xml><?xml version="1.0" encoding="utf-8"?>
-<ds:datastoreItem xmlns:ds="http://schemas.openxmlformats.org/officeDocument/2006/customXml" ds:itemID="{D42ACE2C-CA83-433A-B9FB-A7649772AD3B}">
+<ds:datastoreItem xmlns:ds="http://schemas.openxmlformats.org/officeDocument/2006/customXml" ds:itemID="{0B64D0B3-3B11-4AA6-9338-BDB199C95786}">
   <ds:schemaRefs>
     <ds:schemaRef ds:uri="http://schemas.openxmlformats.org/officeDocument/2006/bibliography"/>
   </ds:schemaRefs>

</xml_diff>